<commit_message>
python script now correctly extracts data and compares to mocap data
</commit_message>
<xml_diff>
--- a/FEEG2001-Individual Design Logbook_2023-34.docx
+++ b/FEEG2001-Individual Design Logbook_2023-34.docx
@@ -1,6 +1,6 @@
 
 <file path=word/document.xml><?xml version="1.0" encoding="utf-8"?>
-<w:document xmlns:wpc="http://schemas.microsoft.com/office/word/2010/wordprocessingCanvas" xmlns:cx="http://schemas.microsoft.com/office/drawing/2014/chartex" xmlns:cx1="http://schemas.microsoft.com/office/drawing/2015/9/8/chartex" xmlns:cx2="http://schemas.microsoft.com/office/drawing/2015/10/21/chartex" xmlns:cx3="http://schemas.microsoft.com/office/drawing/2016/5/9/chartex" xmlns:cx4="http://schemas.microsoft.com/office/drawing/2016/5/10/chartex" xmlns:cx5="http://schemas.microsoft.com/office/drawing/2016/5/11/chartex" xmlns:cx6="http://schemas.microsoft.com/office/drawing/2016/5/12/chartex" xmlns:cx7="http://schemas.microsoft.com/office/drawing/2016/5/13/chartex" xmlns:cx8="http://schemas.microsoft.com/office/drawing/2016/5/14/chartex" xmlns:mc="http://schemas.openxmlformats.org/markup-compatibility/2006" xmlns:aink="http://schemas.microsoft.com/office/drawing/2016/ink" xmlns:am3d="http://schemas.microsoft.com/office/drawing/2017/model3d" xmlns:o="urn:schemas-microsoft-com:office:office" xmlns:oel="http://schemas.microsoft.com/office/2019/extlst" xmlns:r="http://schemas.openxmlformats.org/officeDocument/2006/relationships" xmlns:m="http://schemas.openxmlformats.org/officeDocument/2006/math" xmlns:v="urn:schemas-microsoft-com:vml" xmlns:wp14="http://schemas.microsoft.com/office/word/2010/wordprocessingDrawing" xmlns:wp="http://schemas.openxmlformats.org/drawingml/2006/wordprocessingDrawing" xmlns:w10="urn:schemas-microsoft-com:office:word" xmlns:w="http://schemas.openxmlformats.org/wordprocessingml/2006/main" xmlns:w14="http://schemas.microsoft.com/office/word/2010/wordml" xmlns:w15="http://schemas.microsoft.com/office/word/2012/wordml" xmlns:w16cex="http://schemas.microsoft.com/office/word/2018/wordml/cex" xmlns:w16cid="http://schemas.microsoft.com/office/word/2016/wordml/cid" xmlns:w16="http://schemas.microsoft.com/office/word/2018/wordml" xmlns:w16sdtdh="http://schemas.microsoft.com/office/word/2020/wordml/sdtdatahash" xmlns:w16se="http://schemas.microsoft.com/office/word/2015/wordml/symex" xmlns:wpg="http://schemas.microsoft.com/office/word/2010/wordprocessingGroup" xmlns:wpi="http://schemas.microsoft.com/office/word/2010/wordprocessingInk" xmlns:wne="http://schemas.microsoft.com/office/word/2006/wordml" xmlns:wps="http://schemas.microsoft.com/office/word/2010/wordprocessingShape" mc:Ignorable="w14 w15 w16se w16cid w16 w16cex w16sdtdh wp14">
+<w:document xmlns:wpc="http://schemas.microsoft.com/office/word/2010/wordprocessingCanvas" xmlns:cx="http://schemas.microsoft.com/office/drawing/2014/chartex" xmlns:cx1="http://schemas.microsoft.com/office/drawing/2015/9/8/chartex" xmlns:cx2="http://schemas.microsoft.com/office/drawing/2015/10/21/chartex" xmlns:cx3="http://schemas.microsoft.com/office/drawing/2016/5/9/chartex" xmlns:cx4="http://schemas.microsoft.com/office/drawing/2016/5/10/chartex" xmlns:cx5="http://schemas.microsoft.com/office/drawing/2016/5/11/chartex" xmlns:cx6="http://schemas.microsoft.com/office/drawing/2016/5/12/chartex" xmlns:cx7="http://schemas.microsoft.com/office/drawing/2016/5/13/chartex" xmlns:cx8="http://schemas.microsoft.com/office/drawing/2016/5/14/chartex" xmlns:mc="http://schemas.openxmlformats.org/markup-compatibility/2006" xmlns:aink="http://schemas.microsoft.com/office/drawing/2016/ink" xmlns:am3d="http://schemas.microsoft.com/office/drawing/2017/model3d" xmlns:o="urn:schemas-microsoft-com:office:office" xmlns:oel="http://schemas.microsoft.com/office/2019/extlst" xmlns:r="http://schemas.openxmlformats.org/officeDocument/2006/relationships" xmlns:m="http://schemas.openxmlformats.org/officeDocument/2006/math" xmlns:v="urn:schemas-microsoft-com:vml" xmlns:wp14="http://schemas.microsoft.com/office/word/2010/wordprocessingDrawing" xmlns:wp="http://schemas.openxmlformats.org/drawingml/2006/wordprocessingDrawing" xmlns:w10="urn:schemas-microsoft-com:office:word" xmlns:w="http://schemas.openxmlformats.org/wordprocessingml/2006/main" xmlns:w14="http://schemas.microsoft.com/office/word/2010/wordml" xmlns:w15="http://schemas.microsoft.com/office/word/2012/wordml" xmlns:w16cex="http://schemas.microsoft.com/office/word/2018/wordml/cex" xmlns:w16cid="http://schemas.microsoft.com/office/word/2016/wordml/cid" xmlns:w16="http://schemas.microsoft.com/office/word/2018/wordml" xmlns:w16du="http://schemas.microsoft.com/office/word/2023/wordml/word16du" xmlns:w16sdtdh="http://schemas.microsoft.com/office/word/2020/wordml/sdtdatahash" xmlns:w16se="http://schemas.microsoft.com/office/word/2015/wordml/symex" xmlns:wpg="http://schemas.microsoft.com/office/word/2010/wordprocessingGroup" xmlns:wpi="http://schemas.microsoft.com/office/word/2010/wordprocessingInk" xmlns:wne="http://schemas.microsoft.com/office/word/2006/wordml" xmlns:wps="http://schemas.microsoft.com/office/word/2010/wordprocessingShape" mc:Ignorable="w14 w15 w16se w16cid w16 w16cex w16sdtdh w16du wp14">
   <w:body>
     <w:p/>
     <w:p>
@@ -158,7 +158,21 @@
           <w:b/>
           <w:bCs/>
         </w:rPr>
-        <w:t>Writing code and integrating flight controller</w:t>
+        <w:t>Writing code</w:t>
+      </w:r>
+      <w:r>
+        <w:rPr>
+          <w:b/>
+          <w:bCs/>
+        </w:rPr>
+        <w:t xml:space="preserve"> for gimbal</w:t>
+      </w:r>
+      <w:r>
+        <w:rPr>
+          <w:b/>
+          <w:bCs/>
+        </w:rPr>
+        <w:t xml:space="preserve"> and integrating flight controller</w:t>
       </w:r>
     </w:p>
     <w:p>
@@ -2456,6 +2470,14 @@
                 <w:lang w:val="en-US"/>
               </w:rPr>
             </w:pPr>
+            <w:r>
+              <w:rPr>
+                <w:b/>
+                <w:bCs/>
+                <w:lang w:val="en-US"/>
+              </w:rPr>
+              <w:t>Got gimbal code working but it crashes after a while</w:t>
+            </w:r>
           </w:p>
           <w:p>
             <w:pPr>
@@ -2548,7 +2570,17 @@
               <w:t>):</w:t>
             </w:r>
           </w:p>
-          <w:p/>
+          <w:p>
+            <w:r>
+              <w:t xml:space="preserve">Getting the gimbal to work may be a little </w:t>
+            </w:r>
+            <w:r>
+              <w:t>trickier</w:t>
+            </w:r>
+            <w:r>
+              <w:t xml:space="preserve"> than expected because it crashes after a while and I’m not sure why</w:t>
+            </w:r>
+          </w:p>
           <w:p/>
         </w:tc>
       </w:tr>
@@ -2586,6 +2618,13 @@
                 <w:bCs/>
               </w:rPr>
             </w:pPr>
+            <w:r>
+              <w:rPr>
+                <w:b/>
+                <w:bCs/>
+              </w:rPr>
+              <w:t>Some research is needed for getting flight data from the flight controller since it uses MSP</w:t>
+            </w:r>
           </w:p>
           <w:p>
             <w:pPr>
@@ -2630,6 +2669,27 @@
                 <w:bCs/>
               </w:rPr>
             </w:pPr>
+            <w:r>
+              <w:rPr>
+                <w:b/>
+                <w:bCs/>
+              </w:rPr>
+              <w:t xml:space="preserve">Try to fix the crashing issue, if unsure if able to fix then try to get MSP </w:t>
+            </w:r>
+            <w:r>
+              <w:rPr>
+                <w:b/>
+                <w:bCs/>
+              </w:rPr>
+              <w:t>communications working as a backup plan</w:t>
+            </w:r>
+            <w:r>
+              <w:rPr>
+                <w:b/>
+                <w:bCs/>
+              </w:rPr>
+              <w:t>. Also work on the design pitch next week.</w:t>
+            </w:r>
           </w:p>
           <w:p>
             <w:pPr>
@@ -2708,6 +2768,14 @@
               </w:rPr>
               <w:t>DATE:</w:t>
             </w:r>
+            <w:r>
+              <w:rPr>
+                <w:b/>
+                <w:bCs/>
+                <w:lang w:val="en-US"/>
+              </w:rPr>
+              <w:t>26/02/2024</w:t>
+            </w:r>
           </w:p>
         </w:tc>
       </w:tr>
@@ -2746,6 +2814,14 @@
                 <w:lang w:val="en-US"/>
               </w:rPr>
             </w:pPr>
+            <w:r>
+              <w:rPr>
+                <w:b/>
+                <w:bCs/>
+                <w:lang w:val="en-US"/>
+              </w:rPr>
+              <w:t>Rough design specification produced ready for the pitch</w:t>
+            </w:r>
           </w:p>
           <w:p>
             <w:pPr>
@@ -2838,7 +2914,11 @@
               <w:t>):</w:t>
             </w:r>
           </w:p>
-          <w:p/>
+          <w:p>
+            <w:r>
+              <w:t>Getting the flight test done before Easter break might be hard since the gimbal is still not working and the flight controller is not cooperating either.</w:t>
+            </w:r>
+          </w:p>
           <w:p/>
         </w:tc>
       </w:tr>
@@ -2876,6 +2956,13 @@
                 <w:bCs/>
               </w:rPr>
             </w:pPr>
+            <w:r>
+              <w:rPr>
+                <w:b/>
+                <w:bCs/>
+              </w:rPr>
+              <w:t>Is it worth abandoning the MPU 6050 gyro in favour of using the flight controller in-built gyro instead?</w:t>
+            </w:r>
           </w:p>
           <w:p>
             <w:pPr>
@@ -2920,6 +3007,27 @@
                 <w:bCs/>
               </w:rPr>
             </w:pPr>
+            <w:r>
+              <w:rPr>
+                <w:b/>
+                <w:bCs/>
+              </w:rPr>
+              <w:t>S</w:t>
+            </w:r>
+            <w:r>
+              <w:rPr>
+                <w:b/>
+                <w:bCs/>
+              </w:rPr>
+              <w:t xml:space="preserve">tart on testing with a 3D printed gimbal mounted on a piece of plywood with the new </w:t>
+            </w:r>
+            <w:r>
+              <w:rPr>
+                <w:b/>
+                <w:bCs/>
+              </w:rPr>
+              <w:t>MSP library code and interrupt code for gear switching.</w:t>
+            </w:r>
           </w:p>
           <w:p>
             <w:pPr>
@@ -2998,6 +3106,14 @@
               </w:rPr>
               <w:t>DATE:</w:t>
             </w:r>
+            <w:r>
+              <w:rPr>
+                <w:b/>
+                <w:bCs/>
+                <w:lang w:val="en-US"/>
+              </w:rPr>
+              <w:t xml:space="preserve"> 04/03/2024</w:t>
+            </w:r>
           </w:p>
         </w:tc>
       </w:tr>
@@ -3036,6 +3152,30 @@
                 <w:lang w:val="en-US"/>
               </w:rPr>
             </w:pPr>
+            <w:r>
+              <w:rPr>
+                <w:b/>
+                <w:bCs/>
+                <w:lang w:val="en-US"/>
+              </w:rPr>
+              <w:t>T</w:t>
+            </w:r>
+            <w:r>
+              <w:rPr>
+                <w:b/>
+                <w:bCs/>
+                <w:lang w:val="en-US"/>
+              </w:rPr>
+              <w:t>he gimbal, SD card reader and mode switch works</w:t>
+            </w:r>
+            <w:r>
+              <w:rPr>
+                <w:b/>
+                <w:bCs/>
+                <w:lang w:val="en-US"/>
+              </w:rPr>
+              <w:t xml:space="preserve"> now.</w:t>
+            </w:r>
           </w:p>
           <w:p>
             <w:pPr>
@@ -3128,7 +3268,17 @@
               <w:t>):</w:t>
             </w:r>
           </w:p>
-          <w:p/>
+          <w:p>
+            <w:r>
+              <w:t xml:space="preserve">The gimbal </w:t>
+            </w:r>
+            <w:r>
+              <w:t xml:space="preserve">moves very slowly and it is likely because of a flaw in the MSP library </w:t>
+            </w:r>
+            <w:r>
+              <w:t>which is frustrating because the library has already been archived since the MSP protocol is already outdated but unfortunately, it’s the only protocol available for our flight controller.</w:t>
+            </w:r>
+          </w:p>
           <w:p/>
         </w:tc>
       </w:tr>
@@ -3166,6 +3316,20 @@
                 <w:bCs/>
               </w:rPr>
             </w:pPr>
+            <w:r>
+              <w:rPr>
+                <w:b/>
+                <w:bCs/>
+              </w:rPr>
+              <w:t xml:space="preserve">Should we switch back to using the MPU 6050 </w:t>
+            </w:r>
+            <w:r>
+              <w:rPr>
+                <w:b/>
+                <w:bCs/>
+              </w:rPr>
+              <w:t>gyro instead of using data from the flight controller</w:t>
+            </w:r>
           </w:p>
           <w:p>
             <w:pPr>
@@ -3210,6 +3374,27 @@
                 <w:bCs/>
               </w:rPr>
             </w:pPr>
+            <w:r>
+              <w:rPr>
+                <w:b/>
+                <w:bCs/>
+              </w:rPr>
+              <w:t xml:space="preserve">Move the project onto GitHub to collaborate easier and </w:t>
+            </w:r>
+            <w:r>
+              <w:rPr>
+                <w:b/>
+                <w:bCs/>
+              </w:rPr>
+              <w:t>w</w:t>
+            </w:r>
+            <w:r>
+              <w:rPr>
+                <w:b/>
+                <w:bCs/>
+              </w:rPr>
+              <w:t>rite code to do the mode switching without the help of the library by decoding the signal sent via pulse length.</w:t>
+            </w:r>
           </w:p>
           <w:p>
             <w:pPr>
@@ -3281,6 +3466,30 @@
               </w:rPr>
               <w:t>DATE:</w:t>
             </w:r>
+            <w:r>
+              <w:rPr>
+                <w:b/>
+                <w:bCs/>
+                <w:lang w:val="en-US"/>
+              </w:rPr>
+              <w:t>1</w:t>
+            </w:r>
+            <w:r>
+              <w:rPr>
+                <w:b/>
+                <w:bCs/>
+                <w:lang w:val="en-US"/>
+              </w:rPr>
+              <w:t>1</w:t>
+            </w:r>
+            <w:r>
+              <w:rPr>
+                <w:b/>
+                <w:bCs/>
+                <w:lang w:val="en-US"/>
+              </w:rPr>
+              <w:t>/03/2024</w:t>
+            </w:r>
           </w:p>
         </w:tc>
       </w:tr>
@@ -3319,6 +3528,22 @@
                 <w:lang w:val="en-US"/>
               </w:rPr>
             </w:pPr>
+            <w:r>
+              <w:rPr>
+                <w:b/>
+                <w:bCs/>
+                <w:lang w:val="en-US"/>
+              </w:rPr>
+              <w:t xml:space="preserve">Entire project moved to GitHub and the interrupt code has been added which works but still </w:t>
+            </w:r>
+            <w:r>
+              <w:rPr>
+                <w:b/>
+                <w:bCs/>
+                <w:lang w:val="en-US"/>
+              </w:rPr>
+              <w:t>lags the gimbal.</w:t>
+            </w:r>
           </w:p>
           <w:p>
             <w:pPr>
@@ -3411,7 +3636,14 @@
               <w:t>):</w:t>
             </w:r>
           </w:p>
-          <w:p/>
+          <w:p>
+            <w:r>
+              <w:t xml:space="preserve">Continuing to collaborate on the programming side of things might be difficult </w:t>
+            </w:r>
+            <w:r>
+              <w:t>during easter break since it’s hard to test the program without the physical gimbal to test.</w:t>
+            </w:r>
+          </w:p>
           <w:p/>
         </w:tc>
       </w:tr>
@@ -3449,6 +3681,20 @@
                 <w:bCs/>
               </w:rPr>
             </w:pPr>
+            <w:r>
+              <w:rPr>
+                <w:b/>
+                <w:bCs/>
+              </w:rPr>
+              <w:t xml:space="preserve">Whether we’ll actually be able to test fly the </w:t>
+            </w:r>
+            <w:r>
+              <w:rPr>
+                <w:b/>
+                <w:bCs/>
+              </w:rPr>
+              <w:t>drone since the electronics is still not ready yet.</w:t>
+            </w:r>
           </w:p>
           <w:p>
             <w:pPr>
@@ -3493,6 +3739,34 @@
                 <w:bCs/>
               </w:rPr>
             </w:pPr>
+            <w:r>
+              <w:rPr>
+                <w:b/>
+                <w:bCs/>
+              </w:rPr>
+              <w:t xml:space="preserve">Try to help with the flight controller and also </w:t>
+            </w:r>
+            <w:r>
+              <w:rPr>
+                <w:b/>
+                <w:bCs/>
+              </w:rPr>
+              <w:t>experiment with using pulseIn() for interrupting the code to do the mode switching</w:t>
+            </w:r>
+            <w:r>
+              <w:rPr>
+                <w:b/>
+                <w:bCs/>
+              </w:rPr>
+              <w:t xml:space="preserve"> and also start working on the documentation for design report and EML report</w:t>
+            </w:r>
+            <w:r>
+              <w:rPr>
+                <w:b/>
+                <w:bCs/>
+              </w:rPr>
+              <w:t>.</w:t>
+            </w:r>
           </w:p>
           <w:p>
             <w:pPr>
@@ -3564,6 +3838,14 @@
               </w:rPr>
               <w:t>DATE:</w:t>
             </w:r>
+            <w:r>
+              <w:rPr>
+                <w:b/>
+                <w:bCs/>
+                <w:lang w:val="en-US"/>
+              </w:rPr>
+              <w:t>18/03/2024</w:t>
+            </w:r>
           </w:p>
         </w:tc>
       </w:tr>
@@ -3602,6 +3884,38 @@
                 <w:lang w:val="en-US"/>
               </w:rPr>
             </w:pPr>
+            <w:r>
+              <w:rPr>
+                <w:b/>
+                <w:bCs/>
+                <w:lang w:val="en-US"/>
+              </w:rPr>
+              <w:t>T</w:t>
+            </w:r>
+            <w:r>
+              <w:rPr>
+                <w:b/>
+                <w:bCs/>
+                <w:lang w:val="en-US"/>
+              </w:rPr>
+              <w:t>i</w:t>
+            </w:r>
+            <w:r>
+              <w:rPr>
+                <w:b/>
+                <w:bCs/>
+                <w:lang w:val="en-US"/>
+              </w:rPr>
+              <w:t xml:space="preserve">died up the code and </w:t>
+            </w:r>
+            <w:r>
+              <w:rPr>
+                <w:b/>
+                <w:bCs/>
+                <w:lang w:val="en-US"/>
+              </w:rPr>
+              <w:t>tested multiple different iterations for the interrupt code for mode switching but unfortunately nothing worked</w:t>
+            </w:r>
           </w:p>
           <w:p>
             <w:pPr>
@@ -3694,7 +4008,17 @@
               <w:t>):</w:t>
             </w:r>
           </w:p>
-          <w:p/>
+          <w:p>
+            <w:r>
+              <w:t>The test flight couldn’t go ahead due to a technical hitch in the flight controller</w:t>
+            </w:r>
+            <w:r>
+              <w:t xml:space="preserve"> which is a major setback because we were hoping to get it done before easter so we can use what we learnt from it </w:t>
+            </w:r>
+            <w:r>
+              <w:t>to improve over the easter.</w:t>
+            </w:r>
+          </w:p>
           <w:p/>
         </w:tc>
       </w:tr>
@@ -3732,6 +4056,20 @@
                 <w:bCs/>
               </w:rPr>
             </w:pPr>
+            <w:r>
+              <w:rPr>
+                <w:b/>
+                <w:bCs/>
+              </w:rPr>
+              <w:t xml:space="preserve">How much do we have to work throughout the easter holidays </w:t>
+            </w:r>
+            <w:r>
+              <w:rPr>
+                <w:b/>
+                <w:bCs/>
+              </w:rPr>
+              <w:t>since we are behind on schedule now due to the flight test not being able to go ahead and the gimbal code being more problematic than expected.</w:t>
+            </w:r>
           </w:p>
           <w:p>
             <w:pPr>
@@ -3776,6 +4114,41 @@
                 <w:bCs/>
               </w:rPr>
             </w:pPr>
+            <w:r>
+              <w:rPr>
+                <w:b/>
+                <w:bCs/>
+              </w:rPr>
+              <w:t xml:space="preserve">Try to work on the reports as much as possible during </w:t>
+            </w:r>
+            <w:r>
+              <w:rPr>
+                <w:b/>
+                <w:bCs/>
+              </w:rPr>
+              <w:t xml:space="preserve">the </w:t>
+            </w:r>
+            <w:r>
+              <w:rPr>
+                <w:b/>
+                <w:bCs/>
+              </w:rPr>
+              <w:t xml:space="preserve">easter and try to figure out why the gimbal is still not working as expected. Also try to </w:t>
+            </w:r>
+            <w:r>
+              <w:rPr>
+                <w:b/>
+                <w:bCs/>
+              </w:rPr>
+              <w:t xml:space="preserve">troubleshoot the flight controller so we can fly </w:t>
+            </w:r>
+            <w:r>
+              <w:rPr>
+                <w:b/>
+                <w:bCs/>
+              </w:rPr>
+              <w:t>right after easter.</w:t>
+            </w:r>
           </w:p>
           <w:p>
             <w:pPr>
@@ -3854,6 +4227,14 @@
               </w:rPr>
               <w:t>DATE:</w:t>
             </w:r>
+            <w:r>
+              <w:rPr>
+                <w:b/>
+                <w:bCs/>
+                <w:lang w:val="en-US"/>
+              </w:rPr>
+              <w:t>22/04/2024</w:t>
+            </w:r>
           </w:p>
         </w:tc>
       </w:tr>
@@ -3892,6 +4273,46 @@
                 <w:lang w:val="en-US"/>
               </w:rPr>
             </w:pPr>
+            <w:r>
+              <w:rPr>
+                <w:b/>
+                <w:bCs/>
+                <w:lang w:val="en-US"/>
+              </w:rPr>
+              <w:t xml:space="preserve">A decent chunk was done for the </w:t>
+            </w:r>
+            <w:r>
+              <w:rPr>
+                <w:b/>
+                <w:bCs/>
+                <w:lang w:val="en-US"/>
+              </w:rPr>
+              <w:t xml:space="preserve">2 </w:t>
+            </w:r>
+            <w:r>
+              <w:rPr>
+                <w:b/>
+                <w:bCs/>
+                <w:lang w:val="en-US"/>
+              </w:rPr>
+              <w:t>reports</w:t>
+            </w:r>
+            <w:r>
+              <w:rPr>
+                <w:b/>
+                <w:bCs/>
+                <w:lang w:val="en-US"/>
+              </w:rPr>
+              <w:t xml:space="preserve"> and the flight test was finally done</w:t>
+            </w:r>
+            <w:r>
+              <w:rPr>
+                <w:b/>
+                <w:bCs/>
+                <w:lang w:val="en-US"/>
+              </w:rPr>
+              <w:t>.</w:t>
+            </w:r>
           </w:p>
           <w:p>
             <w:pPr>
@@ -3984,7 +4405,11 @@
               <w:t>):</w:t>
             </w:r>
           </w:p>
-          <w:p/>
+          <w:p>
+            <w:r>
+              <w:t xml:space="preserve">Other work like lab reports and exam preparation is starting to ramp up </w:t>
+            </w:r>
+          </w:p>
           <w:p/>
         </w:tc>
       </w:tr>
@@ -4022,6 +4447,20 @@
                 <w:bCs/>
               </w:rPr>
             </w:pPr>
+            <w:r>
+              <w:rPr>
+                <w:b/>
+                <w:bCs/>
+              </w:rPr>
+              <w:t xml:space="preserve">Flight test went perfectly but it’s still over the weight limit so </w:t>
+            </w:r>
+            <w:r>
+              <w:rPr>
+                <w:b/>
+                <w:bCs/>
+              </w:rPr>
+              <w:t xml:space="preserve">thinner plywood might be needed at the cost of structural rigidity. </w:t>
+            </w:r>
           </w:p>
           <w:p>
             <w:pPr>
@@ -4066,6 +4505,13 @@
                 <w:bCs/>
               </w:rPr>
             </w:pPr>
+            <w:r>
+              <w:rPr>
+                <w:b/>
+                <w:bCs/>
+              </w:rPr>
+              <w:t>Try to get the gimbal working and also assemble everything together since the test flight was done without the gimbal on top.</w:t>
+            </w:r>
           </w:p>
           <w:p>
             <w:pPr>
@@ -4150,6 +4596,14 @@
               </w:rPr>
               <w:t>DATE:</w:t>
             </w:r>
+            <w:r>
+              <w:rPr>
+                <w:b/>
+                <w:bCs/>
+                <w:lang w:val="en-US"/>
+              </w:rPr>
+              <w:t>29/04/2024</w:t>
+            </w:r>
           </w:p>
         </w:tc>
       </w:tr>
@@ -4188,6 +4642,30 @@
                 <w:lang w:val="en-US"/>
               </w:rPr>
             </w:pPr>
+            <w:r>
+              <w:rPr>
+                <w:b/>
+                <w:bCs/>
+                <w:lang w:val="en-US"/>
+              </w:rPr>
+              <w:t xml:space="preserve">Unfortunately the same issue happened with the flight controller so we couldn’t get a second flight test in. The Arduino is also not cooperating </w:t>
+            </w:r>
+            <w:r>
+              <w:rPr>
+                <w:b/>
+                <w:bCs/>
+                <w:lang w:val="en-US"/>
+              </w:rPr>
+              <w:t xml:space="preserve">and the SD card is no longer working with the servo motors due to voltage sag and </w:t>
+            </w:r>
+            <w:r>
+              <w:rPr>
+                <w:b/>
+                <w:bCs/>
+                <w:lang w:val="en-US"/>
+              </w:rPr>
+              <w:t>grounding issues.</w:t>
+            </w:r>
           </w:p>
           <w:p>
             <w:pPr>
@@ -4280,7 +4758,11 @@
               <w:t>):</w:t>
             </w:r>
           </w:p>
-          <w:p/>
+          <w:p>
+            <w:r>
+              <w:t>It’s going to be very tight getting everything working together in time for the demonstration</w:t>
+            </w:r>
+          </w:p>
           <w:p/>
         </w:tc>
       </w:tr>
@@ -4318,6 +4800,13 @@
                 <w:bCs/>
               </w:rPr>
             </w:pPr>
+            <w:r>
+              <w:rPr>
+                <w:b/>
+                <w:bCs/>
+              </w:rPr>
+              <w:t>Maybe worth pausing on the reports to focus on actually getting the drone flying since that comes first</w:t>
+            </w:r>
           </w:p>
           <w:p>
             <w:pPr>
@@ -4362,6 +4851,13 @@
                 <w:bCs/>
               </w:rPr>
             </w:pPr>
+            <w:r>
+              <w:rPr>
+                <w:b/>
+                <w:bCs/>
+              </w:rPr>
+              <w:t>Try to cram everything to make it work. Likely to be an electronics issue so there’s not much I can do on the programming side of things but will try to help as much as I can with electronics.</w:t>
+            </w:r>
           </w:p>
           <w:p>
             <w:pPr>
@@ -4441,6 +4937,14 @@
               </w:rPr>
               <w:t>DATE:</w:t>
             </w:r>
+            <w:r>
+              <w:rPr>
+                <w:b/>
+                <w:bCs/>
+                <w:lang w:val="en-US"/>
+              </w:rPr>
+              <w:t>09/05/2024</w:t>
+            </w:r>
           </w:p>
         </w:tc>
       </w:tr>
@@ -4479,6 +4983,54 @@
                 <w:lang w:val="en-US"/>
               </w:rPr>
             </w:pPr>
+            <w:r>
+              <w:rPr>
+                <w:b/>
+                <w:bCs/>
+                <w:lang w:val="en-US"/>
+              </w:rPr>
+              <w:t xml:space="preserve">Everything went wrong and flight controller broke 2 days before the demonstration. Worked night and day to get the replacement flight controller to work since it’s a different model. </w:t>
+            </w:r>
+            <w:r>
+              <w:rPr>
+                <w:b/>
+                <w:bCs/>
+                <w:lang w:val="en-US"/>
+              </w:rPr>
+              <w:t xml:space="preserve">Essentially the entire electronics system had to be redone and there was no way to test the code until </w:t>
+            </w:r>
+            <w:r>
+              <w:rPr>
+                <w:b/>
+                <w:bCs/>
+                <w:lang w:val="en-US"/>
+              </w:rPr>
+              <w:t xml:space="preserve">the electronics was done. With everyone’s hard work we got everything to just about work </w:t>
+            </w:r>
+            <w:r>
+              <w:rPr>
+                <w:b/>
+                <w:bCs/>
+                <w:lang w:val="en-US"/>
+              </w:rPr>
+              <w:t>10 minutes before the demonstration.</w:t>
+            </w:r>
+            <w:r>
+              <w:rPr>
+                <w:b/>
+                <w:bCs/>
+                <w:lang w:val="en-US"/>
+              </w:rPr>
+              <w:t xml:space="preserve"> It wasn’t perfect and the quality was questionable but every function worked </w:t>
+            </w:r>
+            <w:r>
+              <w:rPr>
+                <w:b/>
+                <w:bCs/>
+                <w:lang w:val="en-US"/>
+              </w:rPr>
+              <w:t>and it flew quite well.</w:t>
+            </w:r>
           </w:p>
           <w:p>
             <w:pPr>
@@ -4571,7 +5123,17 @@
               <w:t>):</w:t>
             </w:r>
           </w:p>
-          <w:p/>
+          <w:p>
+            <w:r>
+              <w:t xml:space="preserve">I was very glad that I made several versions of the code since I </w:t>
+            </w:r>
+            <w:r>
+              <w:t>had</w:t>
+            </w:r>
+            <w:r>
+              <w:t xml:space="preserve"> them ready right when the electronics is done and then use the version that worked the best.</w:t>
+            </w:r>
+          </w:p>
           <w:p/>
         </w:tc>
       </w:tr>
@@ -4609,6 +5171,13 @@
                 <w:bCs/>
               </w:rPr>
             </w:pPr>
+            <w:r>
+              <w:rPr>
+                <w:b/>
+                <w:bCs/>
+              </w:rPr>
+              <w:t>Helpful input gotten from the flight test that can be put into the design report</w:t>
+            </w:r>
           </w:p>
           <w:p>
             <w:pPr>
@@ -4653,6 +5222,13 @@
                 <w:bCs/>
               </w:rPr>
             </w:pPr>
+            <w:r>
+              <w:rPr>
+                <w:b/>
+                <w:bCs/>
+              </w:rPr>
+              <w:t>Finish the EML report and Design report and then celebrate.</w:t>
+            </w:r>
           </w:p>
           <w:p>
             <w:pPr>
@@ -4692,7 +5268,7 @@
 </file>
 
 <file path=word/endnotes.xml><?xml version="1.0" encoding="utf-8"?>
-<w:endnotes xmlns:wpc="http://schemas.microsoft.com/office/word/2010/wordprocessingCanvas" xmlns:cx="http://schemas.microsoft.com/office/drawing/2014/chartex" xmlns:cx1="http://schemas.microsoft.com/office/drawing/2015/9/8/chartex" xmlns:cx2="http://schemas.microsoft.com/office/drawing/2015/10/21/chartex" xmlns:cx3="http://schemas.microsoft.com/office/drawing/2016/5/9/chartex" xmlns:cx4="http://schemas.microsoft.com/office/drawing/2016/5/10/chartex" xmlns:cx5="http://schemas.microsoft.com/office/drawing/2016/5/11/chartex" xmlns:cx6="http://schemas.microsoft.com/office/drawing/2016/5/12/chartex" xmlns:cx7="http://schemas.microsoft.com/office/drawing/2016/5/13/chartex" xmlns:cx8="http://schemas.microsoft.com/office/drawing/2016/5/14/chartex" xmlns:mc="http://schemas.openxmlformats.org/markup-compatibility/2006" xmlns:aink="http://schemas.microsoft.com/office/drawing/2016/ink" xmlns:am3d="http://schemas.microsoft.com/office/drawing/2017/model3d" xmlns:o="urn:schemas-microsoft-com:office:office" xmlns:oel="http://schemas.microsoft.com/office/2019/extlst" xmlns:r="http://schemas.openxmlformats.org/officeDocument/2006/relationships" xmlns:m="http://schemas.openxmlformats.org/officeDocument/2006/math" xmlns:v="urn:schemas-microsoft-com:vml" xmlns:wp14="http://schemas.microsoft.com/office/word/2010/wordprocessingDrawing" xmlns:wp="http://schemas.openxmlformats.org/drawingml/2006/wordprocessingDrawing" xmlns:w10="urn:schemas-microsoft-com:office:word" xmlns:w="http://schemas.openxmlformats.org/wordprocessingml/2006/main" xmlns:w14="http://schemas.microsoft.com/office/word/2010/wordml" xmlns:w15="http://schemas.microsoft.com/office/word/2012/wordml" xmlns:w16cex="http://schemas.microsoft.com/office/word/2018/wordml/cex" xmlns:w16cid="http://schemas.microsoft.com/office/word/2016/wordml/cid" xmlns:w16="http://schemas.microsoft.com/office/word/2018/wordml" xmlns:w16sdtdh="http://schemas.microsoft.com/office/word/2020/wordml/sdtdatahash" xmlns:w16se="http://schemas.microsoft.com/office/word/2015/wordml/symex" xmlns:wpg="http://schemas.microsoft.com/office/word/2010/wordprocessingGroup" xmlns:wpi="http://schemas.microsoft.com/office/word/2010/wordprocessingInk" xmlns:wne="http://schemas.microsoft.com/office/word/2006/wordml" xmlns:wps="http://schemas.microsoft.com/office/word/2010/wordprocessingShape" mc:Ignorable="w14 w15 w16se w16cid w16 w16cex w16sdtdh wp14">
+<w:endnotes xmlns:wpc="http://schemas.microsoft.com/office/word/2010/wordprocessingCanvas" xmlns:cx="http://schemas.microsoft.com/office/drawing/2014/chartex" xmlns:cx1="http://schemas.microsoft.com/office/drawing/2015/9/8/chartex" xmlns:cx2="http://schemas.microsoft.com/office/drawing/2015/10/21/chartex" xmlns:cx3="http://schemas.microsoft.com/office/drawing/2016/5/9/chartex" xmlns:cx4="http://schemas.microsoft.com/office/drawing/2016/5/10/chartex" xmlns:cx5="http://schemas.microsoft.com/office/drawing/2016/5/11/chartex" xmlns:cx6="http://schemas.microsoft.com/office/drawing/2016/5/12/chartex" xmlns:cx7="http://schemas.microsoft.com/office/drawing/2016/5/13/chartex" xmlns:cx8="http://schemas.microsoft.com/office/drawing/2016/5/14/chartex" xmlns:mc="http://schemas.openxmlformats.org/markup-compatibility/2006" xmlns:aink="http://schemas.microsoft.com/office/drawing/2016/ink" xmlns:am3d="http://schemas.microsoft.com/office/drawing/2017/model3d" xmlns:o="urn:schemas-microsoft-com:office:office" xmlns:oel="http://schemas.microsoft.com/office/2019/extlst" xmlns:r="http://schemas.openxmlformats.org/officeDocument/2006/relationships" xmlns:m="http://schemas.openxmlformats.org/officeDocument/2006/math" xmlns:v="urn:schemas-microsoft-com:vml" xmlns:wp14="http://schemas.microsoft.com/office/word/2010/wordprocessingDrawing" xmlns:wp="http://schemas.openxmlformats.org/drawingml/2006/wordprocessingDrawing" xmlns:w10="urn:schemas-microsoft-com:office:word" xmlns:w="http://schemas.openxmlformats.org/wordprocessingml/2006/main" xmlns:w14="http://schemas.microsoft.com/office/word/2010/wordml" xmlns:w15="http://schemas.microsoft.com/office/word/2012/wordml" xmlns:w16cex="http://schemas.microsoft.com/office/word/2018/wordml/cex" xmlns:w16cid="http://schemas.microsoft.com/office/word/2016/wordml/cid" xmlns:w16="http://schemas.microsoft.com/office/word/2018/wordml" xmlns:w16du="http://schemas.microsoft.com/office/word/2023/wordml/word16du" xmlns:w16sdtdh="http://schemas.microsoft.com/office/word/2020/wordml/sdtdatahash" xmlns:w16se="http://schemas.microsoft.com/office/word/2015/wordml/symex" xmlns:wpg="http://schemas.microsoft.com/office/word/2010/wordprocessingGroup" xmlns:wpi="http://schemas.microsoft.com/office/word/2010/wordprocessingInk" xmlns:wne="http://schemas.microsoft.com/office/word/2006/wordml" xmlns:wps="http://schemas.microsoft.com/office/word/2010/wordprocessingShape" mc:Ignorable="w14 w15 w16se w16cid w16 w16cex w16sdtdh w16du wp14">
   <w:endnote w:type="separator" w:id="-1">
     <w:p>
       <w:pPr>
@@ -4717,7 +5293,7 @@
 </file>
 
 <file path=word/footer1.xml><?xml version="1.0" encoding="utf-8"?>
-<w:ftr xmlns:wpc="http://schemas.microsoft.com/office/word/2010/wordprocessingCanvas" xmlns:cx="http://schemas.microsoft.com/office/drawing/2014/chartex" xmlns:cx1="http://schemas.microsoft.com/office/drawing/2015/9/8/chartex" xmlns:cx2="http://schemas.microsoft.com/office/drawing/2015/10/21/chartex" xmlns:cx3="http://schemas.microsoft.com/office/drawing/2016/5/9/chartex" xmlns:cx4="http://schemas.microsoft.com/office/drawing/2016/5/10/chartex" xmlns:cx5="http://schemas.microsoft.com/office/drawing/2016/5/11/chartex" xmlns:cx6="http://schemas.microsoft.com/office/drawing/2016/5/12/chartex" xmlns:cx7="http://schemas.microsoft.com/office/drawing/2016/5/13/chartex" xmlns:cx8="http://schemas.microsoft.com/office/drawing/2016/5/14/chartex" xmlns:mc="http://schemas.openxmlformats.org/markup-compatibility/2006" xmlns:aink="http://schemas.microsoft.com/office/drawing/2016/ink" xmlns:am3d="http://schemas.microsoft.com/office/drawing/2017/model3d" xmlns:o="urn:schemas-microsoft-com:office:office" xmlns:oel="http://schemas.microsoft.com/office/2019/extlst" xmlns:r="http://schemas.openxmlformats.org/officeDocument/2006/relationships" xmlns:m="http://schemas.openxmlformats.org/officeDocument/2006/math" xmlns:v="urn:schemas-microsoft-com:vml" xmlns:wp14="http://schemas.microsoft.com/office/word/2010/wordprocessingDrawing" xmlns:wp="http://schemas.openxmlformats.org/drawingml/2006/wordprocessingDrawing" xmlns:w10="urn:schemas-microsoft-com:office:word" xmlns:w="http://schemas.openxmlformats.org/wordprocessingml/2006/main" xmlns:w14="http://schemas.microsoft.com/office/word/2010/wordml" xmlns:w15="http://schemas.microsoft.com/office/word/2012/wordml" xmlns:w16cex="http://schemas.microsoft.com/office/word/2018/wordml/cex" xmlns:w16cid="http://schemas.microsoft.com/office/word/2016/wordml/cid" xmlns:w16="http://schemas.microsoft.com/office/word/2018/wordml" xmlns:w16sdtdh="http://schemas.microsoft.com/office/word/2020/wordml/sdtdatahash" xmlns:w16se="http://schemas.microsoft.com/office/word/2015/wordml/symex" xmlns:wpg="http://schemas.microsoft.com/office/word/2010/wordprocessingGroup" xmlns:wpi="http://schemas.microsoft.com/office/word/2010/wordprocessingInk" xmlns:wne="http://schemas.microsoft.com/office/word/2006/wordml" xmlns:wps="http://schemas.microsoft.com/office/word/2010/wordprocessingShape" mc:Ignorable="w14 w15 w16se w16cid w16 w16cex w16sdtdh wp14">
+<w:ftr xmlns:wpc="http://schemas.microsoft.com/office/word/2010/wordprocessingCanvas" xmlns:cx="http://schemas.microsoft.com/office/drawing/2014/chartex" xmlns:cx1="http://schemas.microsoft.com/office/drawing/2015/9/8/chartex" xmlns:cx2="http://schemas.microsoft.com/office/drawing/2015/10/21/chartex" xmlns:cx3="http://schemas.microsoft.com/office/drawing/2016/5/9/chartex" xmlns:cx4="http://schemas.microsoft.com/office/drawing/2016/5/10/chartex" xmlns:cx5="http://schemas.microsoft.com/office/drawing/2016/5/11/chartex" xmlns:cx6="http://schemas.microsoft.com/office/drawing/2016/5/12/chartex" xmlns:cx7="http://schemas.microsoft.com/office/drawing/2016/5/13/chartex" xmlns:cx8="http://schemas.microsoft.com/office/drawing/2016/5/14/chartex" xmlns:mc="http://schemas.openxmlformats.org/markup-compatibility/2006" xmlns:aink="http://schemas.microsoft.com/office/drawing/2016/ink" xmlns:am3d="http://schemas.microsoft.com/office/drawing/2017/model3d" xmlns:o="urn:schemas-microsoft-com:office:office" xmlns:oel="http://schemas.microsoft.com/office/2019/extlst" xmlns:r="http://schemas.openxmlformats.org/officeDocument/2006/relationships" xmlns:m="http://schemas.openxmlformats.org/officeDocument/2006/math" xmlns:v="urn:schemas-microsoft-com:vml" xmlns:wp14="http://schemas.microsoft.com/office/word/2010/wordprocessingDrawing" xmlns:wp="http://schemas.openxmlformats.org/drawingml/2006/wordprocessingDrawing" xmlns:w10="urn:schemas-microsoft-com:office:word" xmlns:w="http://schemas.openxmlformats.org/wordprocessingml/2006/main" xmlns:w14="http://schemas.microsoft.com/office/word/2010/wordml" xmlns:w15="http://schemas.microsoft.com/office/word/2012/wordml" xmlns:w16cex="http://schemas.microsoft.com/office/word/2018/wordml/cex" xmlns:w16cid="http://schemas.microsoft.com/office/word/2016/wordml/cid" xmlns:w16="http://schemas.microsoft.com/office/word/2018/wordml" xmlns:w16du="http://schemas.microsoft.com/office/word/2023/wordml/word16du" xmlns:w16sdtdh="http://schemas.microsoft.com/office/word/2020/wordml/sdtdatahash" xmlns:w16se="http://schemas.microsoft.com/office/word/2015/wordml/symex" xmlns:wpg="http://schemas.microsoft.com/office/word/2010/wordprocessingGroup" xmlns:wpi="http://schemas.microsoft.com/office/word/2010/wordprocessingInk" xmlns:wne="http://schemas.microsoft.com/office/word/2006/wordml" xmlns:wps="http://schemas.microsoft.com/office/word/2010/wordprocessingShape" mc:Ignorable="w14 w15 w16se w16cid w16 w16cex w16sdtdh w16du wp14">
   <w:p>
     <w:pPr>
       <w:pStyle w:val="Footer"/>
@@ -4747,33 +5323,20 @@
     <w:r>
       <w:t xml:space="preserve"> of </w:t>
     </w:r>
-    <w:r>
-      <w:fldChar w:fldCharType="begin"/>
-    </w:r>
-    <w:r>
-      <w:instrText xml:space="preserve"> NUMPAGES   \* MERGEFORMAT </w:instrText>
-    </w:r>
-    <w:r>
-      <w:fldChar w:fldCharType="separate"/>
-    </w:r>
-    <w:r>
-      <w:rPr>
-        <w:noProof/>
-      </w:rPr>
-      <w:t>12</w:t>
-    </w:r>
-    <w:r>
-      <w:rPr>
-        <w:noProof/>
-      </w:rPr>
-      <w:fldChar w:fldCharType="end"/>
-    </w:r>
+    <w:fldSimple w:instr=" NUMPAGES   \* MERGEFORMAT ">
+      <w:r>
+        <w:rPr>
+          <w:noProof/>
+        </w:rPr>
+        <w:t>12</w:t>
+      </w:r>
+    </w:fldSimple>
   </w:p>
 </w:ftr>
 </file>
 
 <file path=word/footnotes.xml><?xml version="1.0" encoding="utf-8"?>
-<w:footnotes xmlns:wpc="http://schemas.microsoft.com/office/word/2010/wordprocessingCanvas" xmlns:cx="http://schemas.microsoft.com/office/drawing/2014/chartex" xmlns:cx1="http://schemas.microsoft.com/office/drawing/2015/9/8/chartex" xmlns:cx2="http://schemas.microsoft.com/office/drawing/2015/10/21/chartex" xmlns:cx3="http://schemas.microsoft.com/office/drawing/2016/5/9/chartex" xmlns:cx4="http://schemas.microsoft.com/office/drawing/2016/5/10/chartex" xmlns:cx5="http://schemas.microsoft.com/office/drawing/2016/5/11/chartex" xmlns:cx6="http://schemas.microsoft.com/office/drawing/2016/5/12/chartex" xmlns:cx7="http://schemas.microsoft.com/office/drawing/2016/5/13/chartex" xmlns:cx8="http://schemas.microsoft.com/office/drawing/2016/5/14/chartex" xmlns:mc="http://schemas.openxmlformats.org/markup-compatibility/2006" xmlns:aink="http://schemas.microsoft.com/office/drawing/2016/ink" xmlns:am3d="http://schemas.microsoft.com/office/drawing/2017/model3d" xmlns:o="urn:schemas-microsoft-com:office:office" xmlns:oel="http://schemas.microsoft.com/office/2019/extlst" xmlns:r="http://schemas.openxmlformats.org/officeDocument/2006/relationships" xmlns:m="http://schemas.openxmlformats.org/officeDocument/2006/math" xmlns:v="urn:schemas-microsoft-com:vml" xmlns:wp14="http://schemas.microsoft.com/office/word/2010/wordprocessingDrawing" xmlns:wp="http://schemas.openxmlformats.org/drawingml/2006/wordprocessingDrawing" xmlns:w10="urn:schemas-microsoft-com:office:word" xmlns:w="http://schemas.openxmlformats.org/wordprocessingml/2006/main" xmlns:w14="http://schemas.microsoft.com/office/word/2010/wordml" xmlns:w15="http://schemas.microsoft.com/office/word/2012/wordml" xmlns:w16cex="http://schemas.microsoft.com/office/word/2018/wordml/cex" xmlns:w16cid="http://schemas.microsoft.com/office/word/2016/wordml/cid" xmlns:w16="http://schemas.microsoft.com/office/word/2018/wordml" xmlns:w16sdtdh="http://schemas.microsoft.com/office/word/2020/wordml/sdtdatahash" xmlns:w16se="http://schemas.microsoft.com/office/word/2015/wordml/symex" xmlns:wpg="http://schemas.microsoft.com/office/word/2010/wordprocessingGroup" xmlns:wpi="http://schemas.microsoft.com/office/word/2010/wordprocessingInk" xmlns:wne="http://schemas.microsoft.com/office/word/2006/wordml" xmlns:wps="http://schemas.microsoft.com/office/word/2010/wordprocessingShape" mc:Ignorable="w14 w15 w16se w16cid w16 w16cex w16sdtdh wp14">
+<w:footnotes xmlns:wpc="http://schemas.microsoft.com/office/word/2010/wordprocessingCanvas" xmlns:cx="http://schemas.microsoft.com/office/drawing/2014/chartex" xmlns:cx1="http://schemas.microsoft.com/office/drawing/2015/9/8/chartex" xmlns:cx2="http://schemas.microsoft.com/office/drawing/2015/10/21/chartex" xmlns:cx3="http://schemas.microsoft.com/office/drawing/2016/5/9/chartex" xmlns:cx4="http://schemas.microsoft.com/office/drawing/2016/5/10/chartex" xmlns:cx5="http://schemas.microsoft.com/office/drawing/2016/5/11/chartex" xmlns:cx6="http://schemas.microsoft.com/office/drawing/2016/5/12/chartex" xmlns:cx7="http://schemas.microsoft.com/office/drawing/2016/5/13/chartex" xmlns:cx8="http://schemas.microsoft.com/office/drawing/2016/5/14/chartex" xmlns:mc="http://schemas.openxmlformats.org/markup-compatibility/2006" xmlns:aink="http://schemas.microsoft.com/office/drawing/2016/ink" xmlns:am3d="http://schemas.microsoft.com/office/drawing/2017/model3d" xmlns:o="urn:schemas-microsoft-com:office:office" xmlns:oel="http://schemas.microsoft.com/office/2019/extlst" xmlns:r="http://schemas.openxmlformats.org/officeDocument/2006/relationships" xmlns:m="http://schemas.openxmlformats.org/officeDocument/2006/math" xmlns:v="urn:schemas-microsoft-com:vml" xmlns:wp14="http://schemas.microsoft.com/office/word/2010/wordprocessingDrawing" xmlns:wp="http://schemas.openxmlformats.org/drawingml/2006/wordprocessingDrawing" xmlns:w10="urn:schemas-microsoft-com:office:word" xmlns:w="http://schemas.openxmlformats.org/wordprocessingml/2006/main" xmlns:w14="http://schemas.microsoft.com/office/word/2010/wordml" xmlns:w15="http://schemas.microsoft.com/office/word/2012/wordml" xmlns:w16cex="http://schemas.microsoft.com/office/word/2018/wordml/cex" xmlns:w16cid="http://schemas.microsoft.com/office/word/2016/wordml/cid" xmlns:w16="http://schemas.microsoft.com/office/word/2018/wordml" xmlns:w16du="http://schemas.microsoft.com/office/word/2023/wordml/word16du" xmlns:w16sdtdh="http://schemas.microsoft.com/office/word/2020/wordml/sdtdatahash" xmlns:w16se="http://schemas.microsoft.com/office/word/2015/wordml/symex" xmlns:wpg="http://schemas.microsoft.com/office/word/2010/wordprocessingGroup" xmlns:wpi="http://schemas.microsoft.com/office/word/2010/wordprocessingInk" xmlns:wne="http://schemas.microsoft.com/office/word/2006/wordml" xmlns:wps="http://schemas.microsoft.com/office/word/2010/wordprocessingShape" mc:Ignorable="w14 w15 w16se w16cid w16 w16cex w16sdtdh w16du wp14">
   <w:footnote w:type="separator" w:id="-1">
     <w:p>
       <w:pPr>
@@ -4798,7 +5361,7 @@
 </file>
 
 <file path=word/header1.xml><?xml version="1.0" encoding="utf-8"?>
-<w:hdr xmlns:wpc="http://schemas.microsoft.com/office/word/2010/wordprocessingCanvas" xmlns:cx="http://schemas.microsoft.com/office/drawing/2014/chartex" xmlns:cx1="http://schemas.microsoft.com/office/drawing/2015/9/8/chartex" xmlns:cx2="http://schemas.microsoft.com/office/drawing/2015/10/21/chartex" xmlns:cx3="http://schemas.microsoft.com/office/drawing/2016/5/9/chartex" xmlns:cx4="http://schemas.microsoft.com/office/drawing/2016/5/10/chartex" xmlns:cx5="http://schemas.microsoft.com/office/drawing/2016/5/11/chartex" xmlns:cx6="http://schemas.microsoft.com/office/drawing/2016/5/12/chartex" xmlns:cx7="http://schemas.microsoft.com/office/drawing/2016/5/13/chartex" xmlns:cx8="http://schemas.microsoft.com/office/drawing/2016/5/14/chartex" xmlns:mc="http://schemas.openxmlformats.org/markup-compatibility/2006" xmlns:aink="http://schemas.microsoft.com/office/drawing/2016/ink" xmlns:am3d="http://schemas.microsoft.com/office/drawing/2017/model3d" xmlns:o="urn:schemas-microsoft-com:office:office" xmlns:oel="http://schemas.microsoft.com/office/2019/extlst" xmlns:r="http://schemas.openxmlformats.org/officeDocument/2006/relationships" xmlns:m="http://schemas.openxmlformats.org/officeDocument/2006/math" xmlns:v="urn:schemas-microsoft-com:vml" xmlns:wp14="http://schemas.microsoft.com/office/word/2010/wordprocessingDrawing" xmlns:wp="http://schemas.openxmlformats.org/drawingml/2006/wordprocessingDrawing" xmlns:w10="urn:schemas-microsoft-com:office:word" xmlns:w="http://schemas.openxmlformats.org/wordprocessingml/2006/main" xmlns:w14="http://schemas.microsoft.com/office/word/2010/wordml" xmlns:w15="http://schemas.microsoft.com/office/word/2012/wordml" xmlns:w16cex="http://schemas.microsoft.com/office/word/2018/wordml/cex" xmlns:w16cid="http://schemas.microsoft.com/office/word/2016/wordml/cid" xmlns:w16="http://schemas.microsoft.com/office/word/2018/wordml" xmlns:w16sdtdh="http://schemas.microsoft.com/office/word/2020/wordml/sdtdatahash" xmlns:w16se="http://schemas.microsoft.com/office/word/2015/wordml/symex" xmlns:wpg="http://schemas.microsoft.com/office/word/2010/wordprocessingGroup" xmlns:wpi="http://schemas.microsoft.com/office/word/2010/wordprocessingInk" xmlns:wne="http://schemas.microsoft.com/office/word/2006/wordml" xmlns:wps="http://schemas.microsoft.com/office/word/2010/wordprocessingShape" mc:Ignorable="w14 w15 w16se w16cid w16 w16cex w16sdtdh wp14">
+<w:hdr xmlns:wpc="http://schemas.microsoft.com/office/word/2010/wordprocessingCanvas" xmlns:cx="http://schemas.microsoft.com/office/drawing/2014/chartex" xmlns:cx1="http://schemas.microsoft.com/office/drawing/2015/9/8/chartex" xmlns:cx2="http://schemas.microsoft.com/office/drawing/2015/10/21/chartex" xmlns:cx3="http://schemas.microsoft.com/office/drawing/2016/5/9/chartex" xmlns:cx4="http://schemas.microsoft.com/office/drawing/2016/5/10/chartex" xmlns:cx5="http://schemas.microsoft.com/office/drawing/2016/5/11/chartex" xmlns:cx6="http://schemas.microsoft.com/office/drawing/2016/5/12/chartex" xmlns:cx7="http://schemas.microsoft.com/office/drawing/2016/5/13/chartex" xmlns:cx8="http://schemas.microsoft.com/office/drawing/2016/5/14/chartex" xmlns:mc="http://schemas.openxmlformats.org/markup-compatibility/2006" xmlns:aink="http://schemas.microsoft.com/office/drawing/2016/ink" xmlns:am3d="http://schemas.microsoft.com/office/drawing/2017/model3d" xmlns:o="urn:schemas-microsoft-com:office:office" xmlns:oel="http://schemas.microsoft.com/office/2019/extlst" xmlns:r="http://schemas.openxmlformats.org/officeDocument/2006/relationships" xmlns:m="http://schemas.openxmlformats.org/officeDocument/2006/math" xmlns:v="urn:schemas-microsoft-com:vml" xmlns:wp14="http://schemas.microsoft.com/office/word/2010/wordprocessingDrawing" xmlns:wp="http://schemas.openxmlformats.org/drawingml/2006/wordprocessingDrawing" xmlns:w10="urn:schemas-microsoft-com:office:word" xmlns:w="http://schemas.openxmlformats.org/wordprocessingml/2006/main" xmlns:w14="http://schemas.microsoft.com/office/word/2010/wordml" xmlns:w15="http://schemas.microsoft.com/office/word/2012/wordml" xmlns:w16cex="http://schemas.microsoft.com/office/word/2018/wordml/cex" xmlns:w16cid="http://schemas.microsoft.com/office/word/2016/wordml/cid" xmlns:w16="http://schemas.microsoft.com/office/word/2018/wordml" xmlns:w16du="http://schemas.microsoft.com/office/word/2023/wordml/word16du" xmlns:w16sdtdh="http://schemas.microsoft.com/office/word/2020/wordml/sdtdatahash" xmlns:w16se="http://schemas.microsoft.com/office/word/2015/wordml/symex" xmlns:wpg="http://schemas.microsoft.com/office/word/2010/wordprocessingGroup" xmlns:wpi="http://schemas.microsoft.com/office/word/2010/wordprocessingInk" xmlns:wne="http://schemas.microsoft.com/office/word/2006/wordml" xmlns:wps="http://schemas.microsoft.com/office/word/2010/wordprocessingShape" mc:Ignorable="w14 w15 w16se w16cid w16 w16cex w16sdtdh w16du wp14">
   <w:p>
     <w:pPr>
       <w:pStyle w:val="Header"/>
@@ -4823,7 +5386,7 @@
 </file>
 
 <file path=word/numbering.xml><?xml version="1.0" encoding="utf-8"?>
-<w:numbering xmlns:wpc="http://schemas.microsoft.com/office/word/2010/wordprocessingCanvas" xmlns:cx="http://schemas.microsoft.com/office/drawing/2014/chartex" xmlns:cx1="http://schemas.microsoft.com/office/drawing/2015/9/8/chartex" xmlns:cx2="http://schemas.microsoft.com/office/drawing/2015/10/21/chartex" xmlns:cx3="http://schemas.microsoft.com/office/drawing/2016/5/9/chartex" xmlns:cx4="http://schemas.microsoft.com/office/drawing/2016/5/10/chartex" xmlns:cx5="http://schemas.microsoft.com/office/drawing/2016/5/11/chartex" xmlns:cx6="http://schemas.microsoft.com/office/drawing/2016/5/12/chartex" xmlns:cx7="http://schemas.microsoft.com/office/drawing/2016/5/13/chartex" xmlns:cx8="http://schemas.microsoft.com/office/drawing/2016/5/14/chartex" xmlns:mc="http://schemas.openxmlformats.org/markup-compatibility/2006" xmlns:aink="http://schemas.microsoft.com/office/drawing/2016/ink" xmlns:am3d="http://schemas.microsoft.com/office/drawing/2017/model3d" xmlns:o="urn:schemas-microsoft-com:office:office" xmlns:oel="http://schemas.microsoft.com/office/2019/extlst" xmlns:r="http://schemas.openxmlformats.org/officeDocument/2006/relationships" xmlns:m="http://schemas.openxmlformats.org/officeDocument/2006/math" xmlns:v="urn:schemas-microsoft-com:vml" xmlns:wp14="http://schemas.microsoft.com/office/word/2010/wordprocessingDrawing" xmlns:wp="http://schemas.openxmlformats.org/drawingml/2006/wordprocessingDrawing" xmlns:w10="urn:schemas-microsoft-com:office:word" xmlns:w="http://schemas.openxmlformats.org/wordprocessingml/2006/main" xmlns:w14="http://schemas.microsoft.com/office/word/2010/wordml" xmlns:w15="http://schemas.microsoft.com/office/word/2012/wordml" xmlns:w16cex="http://schemas.microsoft.com/office/word/2018/wordml/cex" xmlns:w16cid="http://schemas.microsoft.com/office/word/2016/wordml/cid" xmlns:w16="http://schemas.microsoft.com/office/word/2018/wordml" xmlns:w16sdtdh="http://schemas.microsoft.com/office/word/2020/wordml/sdtdatahash" xmlns:w16se="http://schemas.microsoft.com/office/word/2015/wordml/symex" xmlns:wpg="http://schemas.microsoft.com/office/word/2010/wordprocessingGroup" xmlns:wpi="http://schemas.microsoft.com/office/word/2010/wordprocessingInk" xmlns:wne="http://schemas.microsoft.com/office/word/2006/wordml" xmlns:wps="http://schemas.microsoft.com/office/word/2010/wordprocessingShape" mc:Ignorable="w14 w15 w16se w16cid w16 w16cex w16sdtdh wp14">
+<w:numbering xmlns:wpc="http://schemas.microsoft.com/office/word/2010/wordprocessingCanvas" xmlns:cx="http://schemas.microsoft.com/office/drawing/2014/chartex" xmlns:cx1="http://schemas.microsoft.com/office/drawing/2015/9/8/chartex" xmlns:cx2="http://schemas.microsoft.com/office/drawing/2015/10/21/chartex" xmlns:cx3="http://schemas.microsoft.com/office/drawing/2016/5/9/chartex" xmlns:cx4="http://schemas.microsoft.com/office/drawing/2016/5/10/chartex" xmlns:cx5="http://schemas.microsoft.com/office/drawing/2016/5/11/chartex" xmlns:cx6="http://schemas.microsoft.com/office/drawing/2016/5/12/chartex" xmlns:cx7="http://schemas.microsoft.com/office/drawing/2016/5/13/chartex" xmlns:cx8="http://schemas.microsoft.com/office/drawing/2016/5/14/chartex" xmlns:mc="http://schemas.openxmlformats.org/markup-compatibility/2006" xmlns:aink="http://schemas.microsoft.com/office/drawing/2016/ink" xmlns:am3d="http://schemas.microsoft.com/office/drawing/2017/model3d" xmlns:o="urn:schemas-microsoft-com:office:office" xmlns:oel="http://schemas.microsoft.com/office/2019/extlst" xmlns:r="http://schemas.openxmlformats.org/officeDocument/2006/relationships" xmlns:m="http://schemas.openxmlformats.org/officeDocument/2006/math" xmlns:v="urn:schemas-microsoft-com:vml" xmlns:wp14="http://schemas.microsoft.com/office/word/2010/wordprocessingDrawing" xmlns:wp="http://schemas.openxmlformats.org/drawingml/2006/wordprocessingDrawing" xmlns:w10="urn:schemas-microsoft-com:office:word" xmlns:w="http://schemas.openxmlformats.org/wordprocessingml/2006/main" xmlns:w14="http://schemas.microsoft.com/office/word/2010/wordml" xmlns:w15="http://schemas.microsoft.com/office/word/2012/wordml" xmlns:w16cex="http://schemas.microsoft.com/office/word/2018/wordml/cex" xmlns:w16cid="http://schemas.microsoft.com/office/word/2016/wordml/cid" xmlns:w16="http://schemas.microsoft.com/office/word/2018/wordml" xmlns:w16du="http://schemas.microsoft.com/office/word/2023/wordml/word16du" xmlns:w16sdtdh="http://schemas.microsoft.com/office/word/2020/wordml/sdtdatahash" xmlns:w16se="http://schemas.microsoft.com/office/word/2015/wordml/symex" xmlns:wpg="http://schemas.microsoft.com/office/word/2010/wordprocessingGroup" xmlns:wpi="http://schemas.microsoft.com/office/word/2010/wordprocessingInk" xmlns:wne="http://schemas.microsoft.com/office/word/2006/wordml" xmlns:wps="http://schemas.microsoft.com/office/word/2010/wordprocessingShape" mc:Ignorable="w14 w15 w16se w16cid w16 w16cex w16sdtdh w16du wp14">
   <w:abstractNum w:abstractNumId="0" w15:restartNumberingAfterBreak="0">
     <w:nsid w:val="01B22F1D"/>
     <w:multiLevelType w:val="hybridMultilevel"/>
@@ -9488,7 +10051,7 @@
 </file>
 
 <file path=word/styles.xml><?xml version="1.0" encoding="utf-8"?>
-<w:styles xmlns:mc="http://schemas.openxmlformats.org/markup-compatibility/2006" xmlns:r="http://schemas.openxmlformats.org/officeDocument/2006/relationships" xmlns:w="http://schemas.openxmlformats.org/wordprocessingml/2006/main" xmlns:w14="http://schemas.microsoft.com/office/word/2010/wordml" xmlns:w15="http://schemas.microsoft.com/office/word/2012/wordml" xmlns:w16cex="http://schemas.microsoft.com/office/word/2018/wordml/cex" xmlns:w16cid="http://schemas.microsoft.com/office/word/2016/wordml/cid" xmlns:w16="http://schemas.microsoft.com/office/word/2018/wordml" xmlns:w16sdtdh="http://schemas.microsoft.com/office/word/2020/wordml/sdtdatahash" xmlns:w16se="http://schemas.microsoft.com/office/word/2015/wordml/symex" mc:Ignorable="w14 w15 w16se w16cid w16 w16cex w16sdtdh">
+<w:styles xmlns:mc="http://schemas.openxmlformats.org/markup-compatibility/2006" xmlns:r="http://schemas.openxmlformats.org/officeDocument/2006/relationships" xmlns:w="http://schemas.openxmlformats.org/wordprocessingml/2006/main" xmlns:w14="http://schemas.microsoft.com/office/word/2010/wordml" xmlns:w15="http://schemas.microsoft.com/office/word/2012/wordml" xmlns:w16cex="http://schemas.microsoft.com/office/word/2018/wordml/cex" xmlns:w16cid="http://schemas.microsoft.com/office/word/2016/wordml/cid" xmlns:w16="http://schemas.microsoft.com/office/word/2018/wordml" xmlns:w16du="http://schemas.microsoft.com/office/word/2023/wordml/word16du" xmlns:w16sdtdh="http://schemas.microsoft.com/office/word/2020/wordml/sdtdatahash" xmlns:w16se="http://schemas.microsoft.com/office/word/2015/wordml/symex" mc:Ignorable="w14 w15 w16se w16cid w16 w16cex w16sdtdh w16du">
   <w:docDefaults>
     <w:rPrDefault>
       <w:rPr>
@@ -10383,12 +10946,7 @@
 </file>
 
 <file path=customXml/item1.xml><?xml version="1.0" encoding="utf-8"?>
-<?mso-contentType ?>
-<FormTemplates xmlns="http://schemas.microsoft.com/sharepoint/v3/contenttype/forms">
-  <Display>DocumentLibraryForm</Display>
-  <Edit>DocumentLibraryForm</Edit>
-  <New>DocumentLibraryForm</New>
-</FormTemplates>
+<b:Sources xmlns:b="http://schemas.openxmlformats.org/officeDocument/2006/bibliography" xmlns="http://schemas.openxmlformats.org/officeDocument/2006/bibliography" SelectedStyle="\APASixthEditionOfficeOnline.xsl" StyleName="APA" Version="6"/>
 </file>
 
 <file path=customXml/item2.xml><?xml version="1.0" encoding="utf-8"?>
@@ -10400,7 +10958,12 @@
 </file>
 
 <file path=customXml/item3.xml><?xml version="1.0" encoding="utf-8"?>
-<b:Sources xmlns:b="http://schemas.openxmlformats.org/officeDocument/2006/bibliography" xmlns="http://schemas.openxmlformats.org/officeDocument/2006/bibliography" SelectedStyle="\APASixthEditionOfficeOnline.xsl" StyleName="APA" Version="6"/>
+<?mso-contentType ?>
+<FormTemplates xmlns="http://schemas.microsoft.com/sharepoint/v3/contenttype/forms">
+  <Display>DocumentLibraryForm</Display>
+  <Edit>DocumentLibraryForm</Edit>
+  <New>DocumentLibraryForm</New>
+</FormTemplates>
 </file>
 
 <file path=customXml/item4.xml><?xml version="1.0" encoding="utf-8"?>
@@ -10598,9 +11161,9 @@
 </file>
 
 <file path=customXml/itemProps1.xml><?xml version="1.0" encoding="utf-8"?>
-<ds:datastoreItem xmlns:ds="http://schemas.openxmlformats.org/officeDocument/2006/customXml" ds:itemID="{B4960E5E-536B-4F25-AA20-C282165F6683}">
+<ds:datastoreItem xmlns:ds="http://schemas.openxmlformats.org/officeDocument/2006/customXml" ds:itemID="{1B7418F1-325F-4F3C-9C91-7944F644CF88}">
   <ds:schemaRefs>
-    <ds:schemaRef ds:uri="http://schemas.microsoft.com/sharepoint/v3/contenttype/forms"/>
+    <ds:schemaRef ds:uri="http://schemas.openxmlformats.org/officeDocument/2006/bibliography"/>
   </ds:schemaRefs>
 </ds:datastoreItem>
 </file>
@@ -10616,9 +11179,9 @@
 </file>
 
 <file path=customXml/itemProps3.xml><?xml version="1.0" encoding="utf-8"?>
-<ds:datastoreItem xmlns:ds="http://schemas.openxmlformats.org/officeDocument/2006/customXml" ds:itemID="{1B7418F1-325F-4F3C-9C91-7944F644CF88}">
+<ds:datastoreItem xmlns:ds="http://schemas.openxmlformats.org/officeDocument/2006/customXml" ds:itemID="{B4960E5E-536B-4F25-AA20-C282165F6683}">
   <ds:schemaRefs>
-    <ds:schemaRef ds:uri="http://schemas.openxmlformats.org/officeDocument/2006/bibliography"/>
+    <ds:schemaRef ds:uri="http://schemas.microsoft.com/sharepoint/v3/contenttype/forms"/>
   </ds:schemaRefs>
 </ds:datastoreItem>
 </file>

</xml_diff>